<commit_message>
Salva nova Tabela e relatorio
</commit_message>
<xml_diff>
--- a/Relatório.docx
+++ b/Relatório.docx
@@ -47,7 +47,19 @@
         <w:t>Pedro Paulo Afonso Miranda 2018.1.08.01</w:t>
       </w:r>
     </w:p>
-    <w:p/>
+    <w:p>
+      <w:pPr>
+        <w:rPr>
+          <w:sz w:val="32"/>
+        </w:rPr>
+      </w:pPr>
+      <w:r>
+        <w:rPr>
+          <w:sz w:val="32"/>
+        </w:rPr>
+        <w:t>Introdução:</w:t>
+      </w:r>
+    </w:p>
     <w:p>
       <w:pPr>
         <w:ind w:firstLine="708"/>
@@ -97,6 +109,19 @@
       <w:proofErr w:type="gramEnd"/>
       <w:r>
         <w:t>).</w:t>
+      </w:r>
+    </w:p>
+    <w:p>
+      <w:pPr>
+        <w:rPr>
+          <w:sz w:val="32"/>
+        </w:rPr>
+      </w:pPr>
+      <w:r>
+        <w:rPr>
+          <w:sz w:val="32"/>
+        </w:rPr>
+        <w:t>Problemas:</w:t>
       </w:r>
     </w:p>
     <w:p>
@@ -195,6 +220,7 @@
         <w:ind w:firstLine="708"/>
       </w:pPr>
       <w:r>
+        <w:lastRenderedPageBreak/>
         <w:t>No caso da inserção a complicação encontrada foi a de garantir a inserção dos números de nós pedidos que variam de 10.000 a 200.000 de 10.000 em 10.000, para garantir a inserção de todos os nós foi usado um “</w:t>
       </w:r>
       <w:proofErr w:type="spellStart"/>
@@ -206,14 +232,8 @@
         <w:t xml:space="preserve"> flag” que recebe valores 1 ou 0 no caso de 1 é </w:t>
       </w:r>
       <w:r>
-        <w:lastRenderedPageBreak/>
-        <w:t xml:space="preserve">somado mais um a contador de </w:t>
-      </w:r>
-      <w:proofErr w:type="gramStart"/>
-      <w:r>
-        <w:t>nos</w:t>
-      </w:r>
-      <w:proofErr w:type="gramEnd"/>
+        <w:t>somado mais um a contador de nós</w:t>
+      </w:r>
       <w:r>
         <w:t xml:space="preserve"> inseridos e checado se o valor inserido é maior que o máximo até agora, no caso de 0 nada se faz e tenta-se fazer mais uma inserção;</w:t>
       </w:r>
@@ -241,9 +261,27 @@
       </w:r>
       <w:r>
         <w:t>valor 0 é feito uma busca pelo menor valor na arvore e um remoção deste mesmo nó.</w:t>
+      </w:r>
+    </w:p>
+    <w:p>
+      <w:pPr>
+        <w:rPr>
+          <w:sz w:val="32"/>
+        </w:rPr>
+      </w:pPr>
+      <w:r>
+        <w:rPr>
+          <w:sz w:val="32"/>
+        </w:rPr>
+        <w:t xml:space="preserve">Resultados: </w:t>
       </w:r>
       <w:bookmarkStart w:id="0" w:name="_GoBack"/>
       <w:bookmarkEnd w:id="0"/>
+    </w:p>
+    <w:p>
+      <w:pPr>
+        <w:ind w:firstLine="708"/>
+      </w:pPr>
     </w:p>
     <w:p>
       <w:pPr>

</xml_diff>